<commit_message>
SW playing with pdf form
</commit_message>
<xml_diff>
--- a/docs/captain/pin_order.docx
+++ b/docs/captain/pin_order.docx
@@ -10,6 +10,8 @@
           <w:szCs w:val="14"/>
         </w:rPr>
       </w:pPr>
+      <w:bookmarkStart w:id="0" w:name="_GoBack"/>
+      <w:bookmarkEnd w:id="0"/>
     </w:p>
     <w:p>
       <w:pPr>
@@ -1085,10 +1087,7 @@
               <w:right w:val="single" w:sz="6" w:space="0" w:color="000000"/>
             </w:tcBorders>
           </w:tcPr>
-          <w:p>
-            <w:bookmarkStart w:id="0" w:name="_GoBack"/>
-            <w:bookmarkEnd w:id="0"/>
-          </w:p>
+          <w:p/>
         </w:tc>
         <w:tc>
           <w:tcPr>
@@ -3542,15 +3541,7 @@
                 <w:sz w:val="22"/>
                 <w:szCs w:val="22"/>
               </w:rPr>
-              <w:t>d)</w:t>
-            </w:r>
-            <w:r>
-              <w:rPr>
-                <w:rFonts w:ascii="Arial" w:eastAsia="Arial" w:hAnsi="Arial" w:cs="Arial"/>
-                <w:sz w:val="22"/>
-                <w:szCs w:val="22"/>
-              </w:rPr>
-              <w:t xml:space="preserve">                                                               </w:t>
+              <w:t xml:space="preserve">d)                                                               </w:t>
             </w:r>
             <w:r>
               <w:rPr>

</xml_diff>

<commit_message>
SW modified pin order form and fixed years in gallery
</commit_message>
<xml_diff>
--- a/docs/captain/pin_order.docx
+++ b/docs/captain/pin_order.docx
@@ -10,8 +10,6 @@
           <w:szCs w:val="14"/>
         </w:rPr>
       </w:pPr>
-      <w:bookmarkStart w:id="0" w:name="_GoBack"/>
-      <w:bookmarkEnd w:id="0"/>
     </w:p>
     <w:p>
       <w:pPr>
@@ -38,7 +36,7 @@
             <v:path o:extrusionok="f" gradientshapeok="t" o:connecttype="rect"/>
             <o:lock v:ext="edit" aspectratio="t"/>
           </v:shapetype>
-          <v:shape id="_x0000_s1027" type="#_x0000_t75" style="position:absolute;left:0;text-align:left;margin-left:387pt;margin-top:64.2pt;width:132pt;height:79.7pt;z-index:-251658752;mso-position-horizontal-relative:page;mso-position-vertical-relative:page">
+          <v:shape id="_x0000_s1027" type="#_x0000_t75" style="position:absolute;left:0;text-align:left;margin-left:381.75pt;margin-top:40.2pt;width:132pt;height:79.7pt;z-index:-251658752;mso-position-horizontal-relative:page;mso-position-vertical-relative:page">
             <v:imagedata r:id="rId6" o:title=""/>
             <w10:wrap anchorx="page" anchory="page"/>
           </v:shape>
@@ -481,6 +479,8 @@
         </w:rPr>
         <w:t>Form</w:t>
       </w:r>
+      <w:bookmarkStart w:id="0" w:name="_GoBack"/>
+      <w:bookmarkEnd w:id="0"/>
     </w:p>
     <w:p>
       <w:pPr>
@@ -828,6 +828,44 @@
               </w:rPr>
               <w:t>ce</w:t>
             </w:r>
+            <w:r>
+              <w:rPr>
+                <w:rFonts w:ascii="Arial" w:eastAsia="Arial" w:hAnsi="Arial" w:cs="Arial"/>
+                <w:b/>
+                <w:sz w:val="22"/>
+                <w:szCs w:val="22"/>
+              </w:rPr>
+              <w:t xml:space="preserve"> </w:t>
+            </w:r>
+            <w:r>
+              <w:rPr>
+                <w:rFonts w:ascii="Arial" w:eastAsia="Arial" w:hAnsi="Arial" w:cs="Arial"/>
+                <w:b/>
+                <w:sz w:val="18"/>
+                <w:szCs w:val="18"/>
+              </w:rPr>
+              <w:t>(</w:t>
+            </w:r>
+            <w:proofErr w:type="spellStart"/>
+            <w:r>
+              <w:rPr>
+                <w:rFonts w:ascii="Arial" w:eastAsia="Arial" w:hAnsi="Arial" w:cs="Arial"/>
+                <w:b/>
+                <w:sz w:val="18"/>
+                <w:szCs w:val="18"/>
+              </w:rPr>
+              <w:t>Inc</w:t>
+            </w:r>
+            <w:proofErr w:type="spellEnd"/>
+            <w:r>
+              <w:rPr>
+                <w:rFonts w:ascii="Arial" w:eastAsia="Arial" w:hAnsi="Arial" w:cs="Arial"/>
+                <w:b/>
+                <w:sz w:val="18"/>
+                <w:szCs w:val="18"/>
+              </w:rPr>
+              <w:t xml:space="preserve"> Tax)</w:t>
+            </w:r>
           </w:p>
         </w:tc>
         <w:tc>
@@ -1123,24 +1161,15 @@
                 <w:sz w:val="22"/>
                 <w:szCs w:val="22"/>
               </w:rPr>
-              <w:t>$4</w:t>
-            </w:r>
-            <w:r>
-              <w:rPr>
-                <w:rFonts w:ascii="Arial" w:eastAsia="Arial" w:hAnsi="Arial" w:cs="Arial"/>
-                <w:spacing w:val="1"/>
-                <w:sz w:val="22"/>
-                <w:szCs w:val="22"/>
-              </w:rPr>
-              <w:t>.</w:t>
-            </w:r>
-            <w:r>
-              <w:rPr>
-                <w:rFonts w:ascii="Arial" w:eastAsia="Arial" w:hAnsi="Arial" w:cs="Arial"/>
-                <w:sz w:val="22"/>
-                <w:szCs w:val="22"/>
-              </w:rPr>
-              <w:t>50</w:t>
+              <w:t>$</w:t>
+            </w:r>
+            <w:r>
+              <w:rPr>
+                <w:rFonts w:ascii="Arial" w:eastAsia="Arial" w:hAnsi="Arial" w:cs="Arial"/>
+                <w:sz w:val="22"/>
+                <w:szCs w:val="22"/>
+              </w:rPr>
+              <w:t>5.10</w:t>
             </w:r>
           </w:p>
         </w:tc>
@@ -1408,24 +1437,15 @@
                 <w:sz w:val="22"/>
                 <w:szCs w:val="22"/>
               </w:rPr>
-              <w:t>$4</w:t>
-            </w:r>
-            <w:r>
-              <w:rPr>
-                <w:rFonts w:ascii="Arial" w:eastAsia="Arial" w:hAnsi="Arial" w:cs="Arial"/>
-                <w:spacing w:val="1"/>
-                <w:sz w:val="22"/>
-                <w:szCs w:val="22"/>
-              </w:rPr>
-              <w:t>.</w:t>
-            </w:r>
-            <w:r>
-              <w:rPr>
-                <w:rFonts w:ascii="Arial" w:eastAsia="Arial" w:hAnsi="Arial" w:cs="Arial"/>
-                <w:sz w:val="22"/>
-                <w:szCs w:val="22"/>
-              </w:rPr>
-              <w:t>50</w:t>
+              <w:t>$</w:t>
+            </w:r>
+            <w:r>
+              <w:rPr>
+                <w:rFonts w:ascii="Arial" w:eastAsia="Arial" w:hAnsi="Arial" w:cs="Arial"/>
+                <w:sz w:val="22"/>
+                <w:szCs w:val="22"/>
+              </w:rPr>
+              <w:t>5.10</w:t>
             </w:r>
           </w:p>
         </w:tc>
@@ -1753,24 +1773,15 @@
                 <w:sz w:val="22"/>
                 <w:szCs w:val="22"/>
               </w:rPr>
-              <w:t>$4</w:t>
-            </w:r>
-            <w:r>
-              <w:rPr>
-                <w:rFonts w:ascii="Arial" w:eastAsia="Arial" w:hAnsi="Arial" w:cs="Arial"/>
-                <w:spacing w:val="1"/>
-                <w:sz w:val="22"/>
-                <w:szCs w:val="22"/>
-              </w:rPr>
-              <w:t>.</w:t>
-            </w:r>
-            <w:r>
-              <w:rPr>
-                <w:rFonts w:ascii="Arial" w:eastAsia="Arial" w:hAnsi="Arial" w:cs="Arial"/>
-                <w:sz w:val="22"/>
-                <w:szCs w:val="22"/>
-              </w:rPr>
-              <w:t>50</w:t>
+              <w:t>$</w:t>
+            </w:r>
+            <w:r>
+              <w:rPr>
+                <w:rFonts w:ascii="Arial" w:eastAsia="Arial" w:hAnsi="Arial" w:cs="Arial"/>
+                <w:sz w:val="22"/>
+                <w:szCs w:val="22"/>
+              </w:rPr>
+              <w:t>5.10</w:t>
             </w:r>
           </w:p>
         </w:tc>
@@ -2098,24 +2109,15 @@
                 <w:sz w:val="22"/>
                 <w:szCs w:val="22"/>
               </w:rPr>
-              <w:t>$4</w:t>
-            </w:r>
-            <w:r>
-              <w:rPr>
-                <w:rFonts w:ascii="Arial" w:eastAsia="Arial" w:hAnsi="Arial" w:cs="Arial"/>
-                <w:spacing w:val="1"/>
-                <w:sz w:val="22"/>
-                <w:szCs w:val="22"/>
-              </w:rPr>
-              <w:t>.</w:t>
-            </w:r>
-            <w:r>
-              <w:rPr>
-                <w:rFonts w:ascii="Arial" w:eastAsia="Arial" w:hAnsi="Arial" w:cs="Arial"/>
-                <w:sz w:val="22"/>
-                <w:szCs w:val="22"/>
-              </w:rPr>
-              <w:t>50</w:t>
+              <w:t>$</w:t>
+            </w:r>
+            <w:r>
+              <w:rPr>
+                <w:rFonts w:ascii="Arial" w:eastAsia="Arial" w:hAnsi="Arial" w:cs="Arial"/>
+                <w:sz w:val="22"/>
+                <w:szCs w:val="22"/>
+              </w:rPr>
+              <w:t>5.10</w:t>
             </w:r>
           </w:p>
         </w:tc>
@@ -2443,24 +2445,15 @@
                 <w:sz w:val="22"/>
                 <w:szCs w:val="22"/>
               </w:rPr>
-              <w:t>$4</w:t>
-            </w:r>
-            <w:r>
-              <w:rPr>
-                <w:rFonts w:ascii="Arial" w:eastAsia="Arial" w:hAnsi="Arial" w:cs="Arial"/>
-                <w:spacing w:val="1"/>
-                <w:sz w:val="22"/>
-                <w:szCs w:val="22"/>
-              </w:rPr>
-              <w:t>.</w:t>
-            </w:r>
-            <w:r>
-              <w:rPr>
-                <w:rFonts w:ascii="Arial" w:eastAsia="Arial" w:hAnsi="Arial" w:cs="Arial"/>
-                <w:sz w:val="22"/>
-                <w:szCs w:val="22"/>
-              </w:rPr>
-              <w:t>50</w:t>
+              <w:t>$</w:t>
+            </w:r>
+            <w:r>
+              <w:rPr>
+                <w:rFonts w:ascii="Arial" w:eastAsia="Arial" w:hAnsi="Arial" w:cs="Arial"/>
+                <w:sz w:val="22"/>
+                <w:szCs w:val="22"/>
+              </w:rPr>
+              <w:t>5.10</w:t>
             </w:r>
           </w:p>
         </w:tc>
@@ -2789,24 +2782,15 @@
                 <w:sz w:val="22"/>
                 <w:szCs w:val="22"/>
               </w:rPr>
-              <w:t>$4</w:t>
-            </w:r>
-            <w:r>
-              <w:rPr>
-                <w:rFonts w:ascii="Arial" w:eastAsia="Arial" w:hAnsi="Arial" w:cs="Arial"/>
-                <w:spacing w:val="1"/>
-                <w:sz w:val="22"/>
-                <w:szCs w:val="22"/>
-              </w:rPr>
-              <w:t>.</w:t>
-            </w:r>
-            <w:r>
-              <w:rPr>
-                <w:rFonts w:ascii="Arial" w:eastAsia="Arial" w:hAnsi="Arial" w:cs="Arial"/>
-                <w:sz w:val="22"/>
-                <w:szCs w:val="22"/>
-              </w:rPr>
-              <w:t>50</w:t>
+              <w:t>$</w:t>
+            </w:r>
+            <w:r>
+              <w:rPr>
+                <w:rFonts w:ascii="Arial" w:eastAsia="Arial" w:hAnsi="Arial" w:cs="Arial"/>
+                <w:sz w:val="22"/>
+                <w:szCs w:val="22"/>
+              </w:rPr>
+              <w:t>5.10</w:t>
             </w:r>
           </w:p>
         </w:tc>
@@ -2946,24 +2930,15 @@
                 <w:sz w:val="22"/>
                 <w:szCs w:val="22"/>
               </w:rPr>
-              <w:t>$5</w:t>
-            </w:r>
-            <w:r>
-              <w:rPr>
-                <w:rFonts w:ascii="Arial" w:eastAsia="Arial" w:hAnsi="Arial" w:cs="Arial"/>
-                <w:spacing w:val="1"/>
-                <w:sz w:val="22"/>
-                <w:szCs w:val="22"/>
-              </w:rPr>
-              <w:t>.</w:t>
-            </w:r>
-            <w:r>
-              <w:rPr>
-                <w:rFonts w:ascii="Arial" w:eastAsia="Arial" w:hAnsi="Arial" w:cs="Arial"/>
-                <w:sz w:val="22"/>
-                <w:szCs w:val="22"/>
-              </w:rPr>
-              <w:t>00</w:t>
+              <w:t>$</w:t>
+            </w:r>
+            <w:r>
+              <w:rPr>
+                <w:rFonts w:ascii="Arial" w:eastAsia="Arial" w:hAnsi="Arial" w:cs="Arial"/>
+                <w:sz w:val="22"/>
+                <w:szCs w:val="22"/>
+              </w:rPr>
+              <w:t>5.60</w:t>
             </w:r>
           </w:p>
         </w:tc>
@@ -3120,24 +3095,15 @@
                 <w:sz w:val="22"/>
                 <w:szCs w:val="22"/>
               </w:rPr>
-              <w:t>$4</w:t>
-            </w:r>
-            <w:r>
-              <w:rPr>
-                <w:rFonts w:ascii="Arial" w:eastAsia="Arial" w:hAnsi="Arial" w:cs="Arial"/>
-                <w:spacing w:val="1"/>
-                <w:sz w:val="22"/>
-                <w:szCs w:val="22"/>
-              </w:rPr>
-              <w:t>.</w:t>
-            </w:r>
-            <w:r>
-              <w:rPr>
-                <w:rFonts w:ascii="Arial" w:eastAsia="Arial" w:hAnsi="Arial" w:cs="Arial"/>
-                <w:sz w:val="22"/>
-                <w:szCs w:val="22"/>
-              </w:rPr>
-              <w:t>75</w:t>
+              <w:t>$</w:t>
+            </w:r>
+            <w:r>
+              <w:rPr>
+                <w:rFonts w:ascii="Arial" w:eastAsia="Arial" w:hAnsi="Arial" w:cs="Arial"/>
+                <w:sz w:val="22"/>
+                <w:szCs w:val="22"/>
+              </w:rPr>
+              <w:t>5.40</w:t>
             </w:r>
           </w:p>
         </w:tc>
@@ -3439,7 +3405,114 @@
         </w:trPr>
         <w:tc>
           <w:tcPr>
-            <w:tcW w:w="7340" w:type="dxa"/>
+            <w:tcW w:w="4645" w:type="dxa"/>
+            <w:tcBorders>
+              <w:top w:val="single" w:sz="6" w:space="0" w:color="000000"/>
+              <w:left w:val="single" w:sz="6" w:space="0" w:color="000000"/>
+              <w:bottom w:val="single" w:sz="6" w:space="0" w:color="000000"/>
+              <w:right w:val="single" w:sz="6" w:space="0" w:color="000000"/>
+            </w:tcBorders>
+          </w:tcPr>
+          <w:p>
+            <w:pPr>
+              <w:spacing w:before="8" w:line="120" w:lineRule="exact"/>
+              <w:rPr>
+                <w:sz w:val="13"/>
+                <w:szCs w:val="13"/>
+              </w:rPr>
+            </w:pPr>
+          </w:p>
+          <w:p>
+            <w:pPr>
+              <w:ind w:left="105"/>
+              <w:rPr>
+                <w:rFonts w:ascii="Arial" w:eastAsia="Arial" w:hAnsi="Arial" w:cs="Arial"/>
+                <w:sz w:val="22"/>
+                <w:szCs w:val="22"/>
+              </w:rPr>
+            </w:pPr>
+            <w:r>
+              <w:rPr>
+                <w:rFonts w:ascii="Arial" w:eastAsia="Arial" w:hAnsi="Arial" w:cs="Arial"/>
+                <w:spacing w:val="-1"/>
+                <w:sz w:val="22"/>
+                <w:szCs w:val="22"/>
+              </w:rPr>
+              <w:t>Postage (if being mailed)</w:t>
+            </w:r>
+          </w:p>
+        </w:tc>
+        <w:tc>
+          <w:tcPr>
+            <w:tcW w:w="1136" w:type="dxa"/>
+            <w:tcBorders>
+              <w:top w:val="single" w:sz="6" w:space="0" w:color="000000"/>
+              <w:left w:val="single" w:sz="6" w:space="0" w:color="000000"/>
+              <w:bottom w:val="single" w:sz="6" w:space="0" w:color="000000"/>
+              <w:right w:val="single" w:sz="6" w:space="0" w:color="000000"/>
+            </w:tcBorders>
+          </w:tcPr>
+          <w:p/>
+        </w:tc>
+        <w:tc>
+          <w:tcPr>
+            <w:tcW w:w="1560" w:type="dxa"/>
+            <w:tcBorders>
+              <w:top w:val="single" w:sz="6" w:space="0" w:color="000000"/>
+              <w:left w:val="single" w:sz="6" w:space="0" w:color="000000"/>
+              <w:bottom w:val="single" w:sz="6" w:space="0" w:color="000000"/>
+              <w:right w:val="single" w:sz="6" w:space="0" w:color="000000"/>
+            </w:tcBorders>
+          </w:tcPr>
+          <w:p>
+            <w:pPr>
+              <w:spacing w:before="8" w:line="120" w:lineRule="exact"/>
+              <w:rPr>
+                <w:sz w:val="13"/>
+                <w:szCs w:val="13"/>
+              </w:rPr>
+            </w:pPr>
+          </w:p>
+          <w:p>
+            <w:pPr>
+              <w:ind w:left="102"/>
+              <w:rPr>
+                <w:rFonts w:ascii="Arial" w:eastAsia="Arial" w:hAnsi="Arial" w:cs="Arial"/>
+                <w:sz w:val="22"/>
+                <w:szCs w:val="22"/>
+              </w:rPr>
+            </w:pPr>
+            <w:r>
+              <w:rPr>
+                <w:rFonts w:ascii="Arial" w:eastAsia="Arial" w:hAnsi="Arial" w:cs="Arial"/>
+                <w:spacing w:val="-1"/>
+                <w:sz w:val="22"/>
+                <w:szCs w:val="22"/>
+              </w:rPr>
+              <w:t>$5.00</w:t>
+            </w:r>
+          </w:p>
+        </w:tc>
+        <w:tc>
+          <w:tcPr>
+            <w:tcW w:w="1520" w:type="dxa"/>
+            <w:tcBorders>
+              <w:top w:val="single" w:sz="6" w:space="0" w:color="000000"/>
+              <w:left w:val="single" w:sz="6" w:space="0" w:color="000000"/>
+              <w:bottom w:val="single" w:sz="6" w:space="0" w:color="000000"/>
+              <w:right w:val="single" w:sz="6" w:space="0" w:color="000000"/>
+            </w:tcBorders>
+          </w:tcPr>
+          <w:p/>
+        </w:tc>
+      </w:tr>
+      <w:tr>
+        <w:trPr>
+          <w:trHeight w:hRule="exact" w:val="576"/>
+        </w:trPr>
+        <w:tc>
+          <w:tcPr>
+            <w:tcW w:w="7341" w:type="dxa"/>
             <w:gridSpan w:val="3"/>
             <w:tcBorders>
               <w:top w:val="nil"/>
@@ -4948,7 +5021,7 @@
     <w:sectPr>
       <w:type w:val="continuous"/>
       <w:pgSz w:w="12240" w:h="15840"/>
-      <w:pgMar w:top="1180" w:right="1600" w:bottom="280" w:left="1560" w:header="720" w:footer="720" w:gutter="0"/>
+      <w:pgMar w:top="630" w:right="1600" w:bottom="280" w:left="1560" w:header="720" w:footer="720" w:gutter="0"/>
       <w:cols w:space="720"/>
     </w:sectPr>
   </w:body>

</xml_diff>

<commit_message>
SW added Tsawwassen Tue and fixed pin sheet
</commit_message>
<xml_diff>
--- a/docs/captain/pin_order.docx
+++ b/docs/captain/pin_order.docx
@@ -479,8 +479,6 @@
         </w:rPr>
         <w:t>Form</w:t>
       </w:r>
-      <w:bookmarkStart w:id="0" w:name="_GoBack"/>
-      <w:bookmarkEnd w:id="0"/>
     </w:p>
     <w:p>
       <w:pPr>
@@ -1169,7 +1167,15 @@
                 <w:sz w:val="22"/>
                 <w:szCs w:val="22"/>
               </w:rPr>
-              <w:t>5.10</w:t>
+              <w:t>5.</w:t>
+            </w:r>
+            <w:r>
+              <w:rPr>
+                <w:rFonts w:ascii="Arial" w:eastAsia="Arial" w:hAnsi="Arial" w:cs="Arial"/>
+                <w:sz w:val="22"/>
+                <w:szCs w:val="22"/>
+              </w:rPr>
+              <w:t>04</w:t>
             </w:r>
           </w:p>
         </w:tc>
@@ -1445,7 +1451,15 @@
                 <w:sz w:val="22"/>
                 <w:szCs w:val="22"/>
               </w:rPr>
-              <w:t>5.10</w:t>
+              <w:t>5.</w:t>
+            </w:r>
+            <w:r>
+              <w:rPr>
+                <w:rFonts w:ascii="Arial" w:eastAsia="Arial" w:hAnsi="Arial" w:cs="Arial"/>
+                <w:sz w:val="22"/>
+                <w:szCs w:val="22"/>
+              </w:rPr>
+              <w:t>04</w:t>
             </w:r>
           </w:p>
         </w:tc>
@@ -1781,7 +1795,15 @@
                 <w:sz w:val="22"/>
                 <w:szCs w:val="22"/>
               </w:rPr>
-              <w:t>5.10</w:t>
+              <w:t>5.</w:t>
+            </w:r>
+            <w:r>
+              <w:rPr>
+                <w:rFonts w:ascii="Arial" w:eastAsia="Arial" w:hAnsi="Arial" w:cs="Arial"/>
+                <w:sz w:val="22"/>
+                <w:szCs w:val="22"/>
+              </w:rPr>
+              <w:t>04</w:t>
             </w:r>
           </w:p>
         </w:tc>
@@ -2117,7 +2139,15 @@
                 <w:sz w:val="22"/>
                 <w:szCs w:val="22"/>
               </w:rPr>
-              <w:t>5.10</w:t>
+              <w:t>5.</w:t>
+            </w:r>
+            <w:r>
+              <w:rPr>
+                <w:rFonts w:ascii="Arial" w:eastAsia="Arial" w:hAnsi="Arial" w:cs="Arial"/>
+                <w:sz w:val="22"/>
+                <w:szCs w:val="22"/>
+              </w:rPr>
+              <w:t>04</w:t>
             </w:r>
           </w:p>
         </w:tc>
@@ -2453,7 +2483,15 @@
                 <w:sz w:val="22"/>
                 <w:szCs w:val="22"/>
               </w:rPr>
-              <w:t>5.10</w:t>
+              <w:t>5.</w:t>
+            </w:r>
+            <w:r>
+              <w:rPr>
+                <w:rFonts w:ascii="Arial" w:eastAsia="Arial" w:hAnsi="Arial" w:cs="Arial"/>
+                <w:sz w:val="22"/>
+                <w:szCs w:val="22"/>
+              </w:rPr>
+              <w:t>04</w:t>
             </w:r>
           </w:p>
         </w:tc>
@@ -2790,7 +2828,15 @@
                 <w:sz w:val="22"/>
                 <w:szCs w:val="22"/>
               </w:rPr>
-              <w:t>5.10</w:t>
+              <w:t>5.</w:t>
+            </w:r>
+            <w:r>
+              <w:rPr>
+                <w:rFonts w:ascii="Arial" w:eastAsia="Arial" w:hAnsi="Arial" w:cs="Arial"/>
+                <w:sz w:val="22"/>
+                <w:szCs w:val="22"/>
+              </w:rPr>
+              <w:t>04</w:t>
             </w:r>
           </w:p>
         </w:tc>
@@ -3103,7 +3149,15 @@
                 <w:sz w:val="22"/>
                 <w:szCs w:val="22"/>
               </w:rPr>
-              <w:t>5.40</w:t>
+              <w:t>5.</w:t>
+            </w:r>
+            <w:r>
+              <w:rPr>
+                <w:rFonts w:ascii="Arial" w:eastAsia="Arial" w:hAnsi="Arial" w:cs="Arial"/>
+                <w:sz w:val="22"/>
+                <w:szCs w:val="22"/>
+              </w:rPr>
+              <w:t>32</w:t>
             </w:r>
           </w:p>
         </w:tc>
@@ -3548,6 +3602,17 @@
               </w:rPr>
               <w:t>(</w:t>
             </w:r>
+            <w:r>
+              <w:rPr>
+                <w:rFonts w:ascii="Arial" w:eastAsia="Arial" w:hAnsi="Arial" w:cs="Arial"/>
+                <w:spacing w:val="-2"/>
+                <w:sz w:val="22"/>
+                <w:szCs w:val="22"/>
+              </w:rPr>
+              <w:t xml:space="preserve">12% </w:t>
+            </w:r>
+            <w:bookmarkStart w:id="0" w:name="_GoBack"/>
+            <w:bookmarkEnd w:id="0"/>
             <w:r>
               <w:rPr>
                 <w:rFonts w:ascii="Arial" w:eastAsia="Arial" w:hAnsi="Arial" w:cs="Arial"/>

</xml_diff>